<commit_message>
Adding data preprocessing step
</commit_message>
<xml_diff>
--- a/Report.docx
+++ b/Report.docx
@@ -362,6 +362,9 @@
       <w:r>
         <w:t xml:space="preserve"> production or in a live application. </w:t>
       </w:r>
+      <w:r>
+        <w:t>Techniques like Cross-validation might have to considered as well rather than using the conventional Test Train Split method, as we are working on a limited data sample.</w:t>
+      </w:r>
     </w:p>
     <w:p/>
     <w:p>
@@ -579,7 +582,21 @@
           <w:i/>
           <w:iCs/>
         </w:rPr>
-        <w:t>Decision trees might be the default approach for a classification problem. Implementing random decision forest, as it’s an ensemble of decision trees and</w:t>
+        <w:t>Decision trees might be the default approach for a classification problem</w:t>
+      </w:r>
+      <w:r>
+        <w:rPr>
+          <w:i/>
+          <w:iCs/>
+        </w:rPr>
+        <w:t xml:space="preserve"> like this</w:t>
+      </w:r>
+      <w:r>
+        <w:rPr>
+          <w:i/>
+          <w:iCs/>
+        </w:rPr>
+        <w:t>. Implementing random decision forest, as it’s an ensemble of decision trees and</w:t>
       </w:r>
       <w:r>
         <w:rPr>
@@ -593,7 +610,21 @@
           <w:i/>
           <w:iCs/>
         </w:rPr>
-        <w:t xml:space="preserve"> less prone to overfitting. </w:t>
+        <w:t xml:space="preserve"> less prone to overfitting</w:t>
+      </w:r>
+      <w:r>
+        <w:rPr>
+          <w:i/>
+          <w:iCs/>
+        </w:rPr>
+        <w:t xml:space="preserve"> and more accurate</w:t>
+      </w:r>
+      <w:r>
+        <w:rPr>
+          <w:i/>
+          <w:iCs/>
+        </w:rPr>
+        <w:t xml:space="preserve">. </w:t>
       </w:r>
     </w:p>
     <w:p>
@@ -689,11 +720,8 @@
     </w:p>
     <w:p>
       <w:r>
-        <w:t xml:space="preserve">But at the same time, such applications would require large datasets in order to properly train a model and tasks like understanding business requirements, shortlisting parameters, hyper </w:t>
-      </w:r>
-      <w:r>
         <w:lastRenderedPageBreak/>
-        <w:t>parameter tuning, pre-processing and transforming data, training model and testing could all be bit time consuming.</w:t>
+        <w:t>But at the same time, such applications would require large datasets in order to properly train a model and tasks like understanding business requirements, shortlisting parameters, hyper parameter tuning, pre-processing and transforming data, training model and testing could all be bit time consuming.</w:t>
       </w:r>
     </w:p>
     <w:p/>

</xml_diff>